<commit_message>
Model fizyczny bazy, drobne poprawki w etap I
</commit_message>
<xml_diff>
--- a/Etap I.docx
+++ b/Etap I.docx
@@ -64,8 +64,6 @@
       <w:r>
         <w:t>- dodawać nowego użytkownika może tylko administrator</w:t>
       </w:r>
-      <w:bookmarkStart w:id="0" w:name="_GoBack"/>
-      <w:bookmarkEnd w:id="0"/>
     </w:p>
     <w:p>
       <w:r>
@@ -160,7 +158,227 @@
         <w:t>- liczba błędów w aplikacji przez pierwszy miesiąc od wydania aplikacji nie może przekroczyć 5.</w:t>
       </w:r>
     </w:p>
-    <w:p/>
+    <w:p>
+      <w:r>
+        <w:br/>
+      </w:r>
+    </w:p>
+    <w:p>
+      <w:r>
+        <w:br w:type="page"/>
+      </w:r>
+    </w:p>
+    <w:p>
+      <w:r>
+        <w:lastRenderedPageBreak/>
+        <w:t>Analiza liczby instancji dla każdej encji:</w:t>
+      </w:r>
+    </w:p>
+    <w:p>
+      <w:r>
+        <w:t>- Film – ok. 50 rekordów</w:t>
+      </w:r>
+      <w:r>
+        <w:t xml:space="preserve"> (przykładowo)</w:t>
+      </w:r>
+      <w:r>
+        <w:br/>
+        <w:t>- Specimen – ok. 50 rekordów (podobnie jak Film)</w:t>
+      </w:r>
+      <w:r>
+        <w:br/>
+        <w:t>- Carrier (nośnik) – 5-10 rekordów</w:t>
+      </w:r>
+      <w:r>
+        <w:t xml:space="preserve"> ( Nie więcej jak Specimen)</w:t>
+      </w:r>
+      <w:r>
+        <w:br/>
+        <w:t>- LocationType (typ lokacji) – 5-10 rekordów</w:t>
+      </w:r>
+      <w:r>
+        <w:t xml:space="preserve"> (nie więcej jak Location)</w:t>
+      </w:r>
+      <w:r>
+        <w:br/>
+        <w:t>- Location (lokacja) – ok. 50 rekordów (nie więcej jak Specimen)</w:t>
+      </w:r>
+      <w:r>
+        <w:br/>
+        <w:t>- Hire (wypożyczenie) – 10 na sam początek , nie więcej jak 3 * liczba użytkowników</w:t>
+      </w:r>
+      <w:r>
+        <w:br/>
+        <w:t>- Inmate (domownik) – ok. 10 rekordów</w:t>
+      </w:r>
+      <w:r>
+        <w:br/>
+        <w:t>- User (użytkownik) – ok.10 rekordów (tak samo jak Inmate)</w:t>
+      </w:r>
+      <w:r>
+        <w:br/>
+        <w:t>- ProductionCompany (Wytwórnia filmów) – ok. 10-15 rekordów</w:t>
+      </w:r>
+      <w:r>
+        <w:br/>
+        <w:t>- Person (osoba)– minimalnie ilość rekordów 1 per Film</w:t>
+      </w:r>
+      <w:r>
+        <w:t xml:space="preserve"> (przykładowo)</w:t>
+      </w:r>
+      <w:r>
+        <w:br/>
+        <w:t>- Cast (obsada) – maksymalnie Person * Role * Film</w:t>
+      </w:r>
+      <w:r>
+        <w:br/>
+        <w:t xml:space="preserve">- Role (rola w filmie) </w:t>
+      </w:r>
+      <w:r>
+        <w:t>–</w:t>
+      </w:r>
+      <w:r>
+        <w:t xml:space="preserve"> </w:t>
+      </w:r>
+      <w:r>
+        <w:t>ok. 10 rekordów (przykładowo)</w:t>
+      </w:r>
+      <w:r>
+        <w:br/>
+        <w:t>- Contry (kraj) – maksymalnie ok. 240, minimalnie 1</w:t>
+      </w:r>
+      <w:r>
+        <w:br/>
+        <w:t>- ProductionCountry (Kraj produkcji) – maksymalnie Contry * Film</w:t>
+      </w:r>
+      <w:r>
+        <w:br/>
+        <w:t>- Genre (gatunek) – ok. 15 rekordów (przykładowo)</w:t>
+      </w:r>
+    </w:p>
+    <w:p>
+      <w:r>
+        <w:t>Analiza użycia dla każdej encji:</w:t>
+      </w:r>
+    </w:p>
+    <w:p>
+      <w:r>
+        <w:t>- Film – wyszukiwanie najczęściej, potem dodawanie i edycja, prawie wcale usuwanie</w:t>
+      </w:r>
+      <w:r>
+        <w:br/>
+        <w:t xml:space="preserve">- Specimen - </w:t>
+      </w:r>
+      <w:r>
+        <w:t>wyszukiwanie najczęściej, potem dodawanie i edycja, prawie wcale usuwanie</w:t>
+      </w:r>
+      <w:r>
+        <w:br/>
+        <w:t xml:space="preserve">- Carrier – wyszukiwanie najczęściej, </w:t>
+      </w:r>
+      <w:r>
+        <w:t>rzadziej</w:t>
+      </w:r>
+      <w:r>
+        <w:t xml:space="preserve"> dodawanie</w:t>
+      </w:r>
+      <w:r>
+        <w:t xml:space="preserve"> </w:t>
+      </w:r>
+      <w:r>
+        <w:t>(najwięcej rekordów na początku istnienia bazy)</w:t>
+      </w:r>
+      <w:r>
+        <w:t>, prawie wcale edycja, brak usuwania</w:t>
+      </w:r>
+      <w:r>
+        <w:br/>
+        <w:t>- LocationType – wyszukiwanie najczęściej, potem dodawanie, brak usuwania i edycji</w:t>
+      </w:r>
+      <w:r>
+        <w:br/>
+        <w:t>- Location – wyszukiwanie najczęściej, podobnie dodawanie, najmniej edycja, brak usuwania</w:t>
+      </w:r>
+      <w:r>
+        <w:br/>
+        <w:t>- Hire – wyszukiwanie i dodawanie najczęściej, podobnie usuwanie, brak edycji</w:t>
+      </w:r>
+      <w:r>
+        <w:br/>
+        <w:t>- Inmate – wyszukiwanie najczęściej, rzadziej dodawanie, brak edycji i usuwania</w:t>
+      </w:r>
+      <w:r>
+        <w:br/>
+        <w:t>- User – wyszukiwanie najczęściej, rzadziej dodawanie i edycja, brak usuwania</w:t>
+      </w:r>
+      <w:r>
+        <w:br/>
+        <w:t>- ProductionCompany – wyszukiwanie najczęściej, potem dodawanie, brak edycji i usuwania</w:t>
+      </w:r>
+      <w:r>
+        <w:br/>
+        <w:t xml:space="preserve">- Person </w:t>
+      </w:r>
+      <w:r>
+        <w:t>–</w:t>
+      </w:r>
+      <w:r>
+        <w:t xml:space="preserve"> </w:t>
+      </w:r>
+      <w:r>
+        <w:t>wyszukiwanie najczęściej, potem dodawanie, brak edycji i usuwania</w:t>
+      </w:r>
+      <w:r>
+        <w:br/>
+        <w:t>- Cast – najczęściej wyszukiwanie, potem dodawanie, brak edycji, rzadko usuwanie</w:t>
+      </w:r>
+      <w:r>
+        <w:br/>
+        <w:t>- Role – najczęściej wyszukiwanie, rzadko dodawanie</w:t>
+      </w:r>
+      <w:r>
+        <w:t xml:space="preserve"> (najwięcej rekordów na początku istnienia bazy)</w:t>
+      </w:r>
+      <w:r>
+        <w:t>, brak edycji i usuwania</w:t>
+      </w:r>
+      <w:r>
+        <w:br/>
+        <w:t>- Contry – najczęściej wyszukiwanie, rzadko dodawanie,</w:t>
+      </w:r>
+      <w:r>
+        <w:t xml:space="preserve"> </w:t>
+      </w:r>
+      <w:r>
+        <w:t>(najwięcej rekordów na początku istnienia bazy)</w:t>
+      </w:r>
+      <w:r>
+        <w:t xml:space="preserve"> brak edycji i usuwania</w:t>
+      </w:r>
+      <w:r>
+        <w:br/>
+        <w:t>- ProductionCountry  - najczęściej wyszukiwanie, potem dodawanie, rzadko edycja, brak usuwania</w:t>
+      </w:r>
+      <w:r>
+        <w:br/>
+        <w:t>- Genre – najczęściej wyszukiwanie, rzadko dodawanie</w:t>
+      </w:r>
+      <w:r>
+        <w:t xml:space="preserve"> </w:t>
+      </w:r>
+      <w:r>
+        <w:t>(najwięcej rekordów na początku istnienia bazy)</w:t>
+      </w:r>
+      <w:bookmarkStart w:id="0" w:name="_GoBack"/>
+      <w:bookmarkEnd w:id="0"/>
+      <w:r>
+        <w:t>, brak usuwania i edycji</w:t>
+      </w:r>
+      <w:r>
+        <w:br/>
+        <w:t xml:space="preserve"> </w:t>
+      </w:r>
+    </w:p>
     <w:sectPr>
       <w:pgSz w:w="11906" w:h="16838"/>
       <w:pgMar w:top="1417" w:right="1417" w:bottom="1417" w:left="1417" w:header="708" w:footer="708" w:gutter="0"/>

</xml_diff>